<commit_message>
WEB-818 : Added PDF version.
</commit_message>
<xml_diff>
--- a/static/forms/KYC_02.00_EN.DOCX
+++ b/static/forms/KYC_02.00_EN.DOCX
@@ -4,6 +4,2057 @@
   <w:body>
     <w:p>
       <w:pPr>
+        <w:widowControl w:val="0"/>
+        <w:autoSpaceDE w:val="0"/>
+        <w:autoSpaceDN w:val="0"/>
+        <w:adjustRightInd w:val="0"/>
+        <w:spacing w:before="52" w:after="0"/>
+        <w:jc w:val="center"/>
+        <w:rPr>
+          <w:rFonts w:ascii="Times New Roman" w:hAnsi="Times New Roman" w:cs="Times New Roman"/>
+          <w:b/>
+          <w:sz w:val="36"/>
+          <w:szCs w:val="36"/>
+        </w:rPr>
+      </w:pPr>
+      <w:r>
+        <w:rPr>
+          <w:rFonts w:ascii="Times New Roman" w:hAnsi="Times New Roman" w:cs="Times New Roman"/>
+          <w:b/>
+          <w:bCs/>
+          <w:spacing w:val="-1"/>
+          <w:sz w:val="36"/>
+          <w:szCs w:val="36"/>
+        </w:rPr>
+        <w:t>Cr</w:t>
+      </w:r>
+      <w:bookmarkStart w:id="0" w:name="_GoBack"/>
+      <w:bookmarkEnd w:id="0"/>
+      <w:r>
+        <w:rPr>
+          <w:rFonts w:ascii="Times New Roman" w:hAnsi="Times New Roman" w:cs="Times New Roman"/>
+          <w:b/>
+          <w:bCs/>
+          <w:spacing w:val="-1"/>
+          <w:sz w:val="36"/>
+          <w:szCs w:val="36"/>
+        </w:rPr>
+        <w:t>edit Card</w:t>
+      </w:r>
+      <w:r>
+        <w:rPr>
+          <w:rFonts w:ascii="Times New Roman" w:hAnsi="Times New Roman" w:cs="Times New Roman"/>
+          <w:b/>
+          <w:bCs/>
+          <w:spacing w:val="-1"/>
+          <w:sz w:val="36"/>
+          <w:szCs w:val="36"/>
+        </w:rPr>
+        <w:t xml:space="preserve"> Activation</w:t>
+      </w:r>
+    </w:p>
+    <w:p>
+      <w:pPr>
+        <w:widowControl w:val="0"/>
+        <w:autoSpaceDE w:val="0"/>
+        <w:autoSpaceDN w:val="0"/>
+        <w:adjustRightInd w:val="0"/>
+        <w:spacing w:before="7" w:after="0"/>
+        <w:rPr>
+          <w:b/>
+          <w:bCs/>
+          <w:spacing w:val="-1"/>
+          <w:sz w:val="24"/>
+          <w:szCs w:val="24"/>
+        </w:rPr>
+      </w:pPr>
+    </w:p>
+    <w:p>
+      <w:pPr>
+        <w:widowControl w:val="0"/>
+        <w:autoSpaceDE w:val="0"/>
+        <w:autoSpaceDN w:val="0"/>
+        <w:adjustRightInd w:val="0"/>
+        <w:spacing w:before="7" w:after="0"/>
+        <w:rPr>
+          <w:b/>
+          <w:bCs/>
+          <w:spacing w:val="-1"/>
+          <w:sz w:val="24"/>
+          <w:szCs w:val="24"/>
+        </w:rPr>
+      </w:pPr>
+      <w:r>
+        <w:rPr>
+          <w:b/>
+          <w:bCs/>
+          <w:spacing w:val="-1"/>
+          <w:sz w:val="24"/>
+          <w:szCs w:val="24"/>
+        </w:rPr>
+        <w:t xml:space="preserve">Lead Time: </w:t>
+      </w:r>
+      <w:r>
+        <w:rPr>
+          <w:bCs/>
+          <w:spacing w:val="-1"/>
+          <w:sz w:val="24"/>
+          <w:szCs w:val="24"/>
+        </w:rPr>
+        <w:t>3 business days</w:t>
+      </w:r>
+    </w:p>
+    <w:p>
+      <w:pPr>
+        <w:widowControl w:val="0"/>
+        <w:autoSpaceDE w:val="0"/>
+        <w:autoSpaceDN w:val="0"/>
+        <w:adjustRightInd w:val="0"/>
+        <w:spacing w:before="10" w:after="0" w:line="220" w:lineRule="exact"/>
+        <w:rPr>
+          <w:sz w:val="24"/>
+          <w:szCs w:val="24"/>
+        </w:rPr>
+      </w:pPr>
+    </w:p>
+    <w:p>
+      <w:pPr>
+        <w:widowControl w:val="0"/>
+        <w:autoSpaceDE w:val="0"/>
+        <w:autoSpaceDN w:val="0"/>
+        <w:adjustRightInd w:val="0"/>
+        <w:spacing w:before="10" w:after="0" w:line="220" w:lineRule="exact"/>
+        <w:rPr>
+          <w:sz w:val="24"/>
+          <w:szCs w:val="24"/>
+        </w:rPr>
+      </w:pPr>
+    </w:p>
+    <w:p>
+      <w:pPr>
+        <w:widowControl w:val="0"/>
+        <w:autoSpaceDE w:val="0"/>
+        <w:autoSpaceDN w:val="0"/>
+        <w:adjustRightInd w:val="0"/>
+        <w:spacing w:after="0" w:line="245" w:lineRule="auto"/>
+        <w:ind w:right="228"/>
+        <w:rPr>
+          <w:b/>
+          <w:sz w:val="24"/>
+          <w:szCs w:val="24"/>
+        </w:rPr>
+      </w:pPr>
+      <w:r>
+        <w:rPr>
+          <w:b/>
+          <w:sz w:val="24"/>
+          <w:szCs w:val="24"/>
+        </w:rPr>
+        <w:t>P</w:t>
+      </w:r>
+      <w:r>
+        <w:rPr>
+          <w:b/>
+          <w:spacing w:val="1"/>
+          <w:sz w:val="24"/>
+          <w:szCs w:val="24"/>
+        </w:rPr>
+        <w:t>l</w:t>
+      </w:r>
+      <w:r>
+        <w:rPr>
+          <w:b/>
+          <w:sz w:val="24"/>
+          <w:szCs w:val="24"/>
+        </w:rPr>
+        <w:t>e</w:t>
+      </w:r>
+      <w:r>
+        <w:rPr>
+          <w:b/>
+          <w:spacing w:val="-2"/>
+          <w:sz w:val="24"/>
+          <w:szCs w:val="24"/>
+        </w:rPr>
+        <w:t>a</w:t>
+      </w:r>
+      <w:r>
+        <w:rPr>
+          <w:b/>
+          <w:spacing w:val="1"/>
+          <w:sz w:val="24"/>
+          <w:szCs w:val="24"/>
+        </w:rPr>
+        <w:t>s</w:t>
+      </w:r>
+      <w:r>
+        <w:rPr>
+          <w:b/>
+          <w:sz w:val="24"/>
+          <w:szCs w:val="24"/>
+        </w:rPr>
+        <w:t xml:space="preserve">e </w:t>
+      </w:r>
+      <w:r>
+        <w:rPr>
+          <w:b/>
+          <w:spacing w:val="-3"/>
+          <w:sz w:val="24"/>
+          <w:szCs w:val="24"/>
+        </w:rPr>
+        <w:t>c</w:t>
+      </w:r>
+      <w:r>
+        <w:rPr>
+          <w:b/>
+          <w:spacing w:val="1"/>
+          <w:sz w:val="24"/>
+          <w:szCs w:val="24"/>
+        </w:rPr>
+        <w:t>o</w:t>
+      </w:r>
+      <w:r>
+        <w:rPr>
+          <w:b/>
+          <w:spacing w:val="-5"/>
+          <w:sz w:val="24"/>
+          <w:szCs w:val="24"/>
+        </w:rPr>
+        <w:t>m</w:t>
+      </w:r>
+      <w:r>
+        <w:rPr>
+          <w:b/>
+          <w:spacing w:val="1"/>
+          <w:sz w:val="24"/>
+          <w:szCs w:val="24"/>
+        </w:rPr>
+        <w:t>pl</w:t>
+      </w:r>
+      <w:r>
+        <w:rPr>
+          <w:b/>
+          <w:sz w:val="24"/>
+          <w:szCs w:val="24"/>
+        </w:rPr>
+        <w:t>e</w:t>
+      </w:r>
+      <w:r>
+        <w:rPr>
+          <w:b/>
+          <w:spacing w:val="1"/>
+          <w:sz w:val="24"/>
+          <w:szCs w:val="24"/>
+        </w:rPr>
+        <w:t>t</w:t>
+      </w:r>
+      <w:r>
+        <w:rPr>
+          <w:b/>
+          <w:sz w:val="24"/>
+          <w:szCs w:val="24"/>
+        </w:rPr>
+        <w:t>e</w:t>
+      </w:r>
+      <w:r>
+        <w:rPr>
+          <w:b/>
+          <w:spacing w:val="-3"/>
+          <w:sz w:val="24"/>
+          <w:szCs w:val="24"/>
+        </w:rPr>
+        <w:t xml:space="preserve"> </w:t>
+      </w:r>
+      <w:r>
+        <w:rPr>
+          <w:b/>
+          <w:spacing w:val="1"/>
+          <w:sz w:val="24"/>
+          <w:szCs w:val="24"/>
+        </w:rPr>
+        <w:t>th</w:t>
+      </w:r>
+      <w:r>
+        <w:rPr>
+          <w:b/>
+          <w:sz w:val="24"/>
+          <w:szCs w:val="24"/>
+        </w:rPr>
+        <w:t>e</w:t>
+      </w:r>
+      <w:r>
+        <w:rPr>
+          <w:b/>
+          <w:spacing w:val="-3"/>
+          <w:sz w:val="24"/>
+          <w:szCs w:val="24"/>
+        </w:rPr>
+        <w:t xml:space="preserve"> </w:t>
+      </w:r>
+      <w:r>
+        <w:rPr>
+          <w:b/>
+          <w:spacing w:val="-1"/>
+          <w:sz w:val="24"/>
+          <w:szCs w:val="24"/>
+        </w:rPr>
+        <w:t>i</w:t>
+      </w:r>
+      <w:r>
+        <w:rPr>
+          <w:b/>
+          <w:spacing w:val="4"/>
+          <w:sz w:val="24"/>
+          <w:szCs w:val="24"/>
+        </w:rPr>
+        <w:t>n</w:t>
+      </w:r>
+      <w:r>
+        <w:rPr>
+          <w:b/>
+          <w:sz w:val="24"/>
+          <w:szCs w:val="24"/>
+        </w:rPr>
+        <w:t>f</w:t>
+      </w:r>
+      <w:r>
+        <w:rPr>
+          <w:b/>
+          <w:spacing w:val="-1"/>
+          <w:sz w:val="24"/>
+          <w:szCs w:val="24"/>
+        </w:rPr>
+        <w:t>o</w:t>
+      </w:r>
+      <w:r>
+        <w:rPr>
+          <w:b/>
+          <w:sz w:val="24"/>
+          <w:szCs w:val="24"/>
+        </w:rPr>
+        <w:t>r</w:t>
+      </w:r>
+      <w:r>
+        <w:rPr>
+          <w:b/>
+          <w:spacing w:val="-5"/>
+          <w:sz w:val="24"/>
+          <w:szCs w:val="24"/>
+        </w:rPr>
+        <w:t>m</w:t>
+      </w:r>
+      <w:r>
+        <w:rPr>
+          <w:b/>
+          <w:sz w:val="24"/>
+          <w:szCs w:val="24"/>
+        </w:rPr>
+        <w:t>a</w:t>
+      </w:r>
+      <w:r>
+        <w:rPr>
+          <w:b/>
+          <w:spacing w:val="1"/>
+          <w:sz w:val="24"/>
+          <w:szCs w:val="24"/>
+        </w:rPr>
+        <w:t>ti</w:t>
+      </w:r>
+      <w:r>
+        <w:rPr>
+          <w:b/>
+          <w:spacing w:val="-1"/>
+          <w:sz w:val="24"/>
+          <w:szCs w:val="24"/>
+        </w:rPr>
+        <w:t>o</w:t>
+      </w:r>
+      <w:r>
+        <w:rPr>
+          <w:b/>
+          <w:sz w:val="24"/>
+          <w:szCs w:val="24"/>
+        </w:rPr>
+        <w:t>n</w:t>
+      </w:r>
+      <w:r>
+        <w:rPr>
+          <w:b/>
+          <w:spacing w:val="1"/>
+          <w:sz w:val="24"/>
+          <w:szCs w:val="24"/>
+        </w:rPr>
+        <w:t xml:space="preserve"> </w:t>
+      </w:r>
+      <w:r>
+        <w:rPr>
+          <w:b/>
+          <w:sz w:val="24"/>
+          <w:szCs w:val="24"/>
+        </w:rPr>
+        <w:t>b</w:t>
+      </w:r>
+      <w:r>
+        <w:rPr>
+          <w:b/>
+          <w:spacing w:val="-2"/>
+          <w:sz w:val="24"/>
+          <w:szCs w:val="24"/>
+        </w:rPr>
+        <w:t>e</w:t>
+      </w:r>
+      <w:r>
+        <w:rPr>
+          <w:b/>
+          <w:spacing w:val="-1"/>
+          <w:sz w:val="24"/>
+          <w:szCs w:val="24"/>
+        </w:rPr>
+        <w:t>l</w:t>
+      </w:r>
+      <w:r>
+        <w:rPr>
+          <w:b/>
+          <w:spacing w:val="1"/>
+          <w:sz w:val="24"/>
+          <w:szCs w:val="24"/>
+        </w:rPr>
+        <w:t>o</w:t>
+      </w:r>
+      <w:r>
+        <w:rPr>
+          <w:b/>
+          <w:sz w:val="24"/>
+          <w:szCs w:val="24"/>
+        </w:rPr>
+        <w:t>w</w:t>
+      </w:r>
+      <w:r>
+        <w:rPr>
+          <w:b/>
+          <w:spacing w:val="-1"/>
+          <w:sz w:val="24"/>
+          <w:szCs w:val="24"/>
+        </w:rPr>
+        <w:t xml:space="preserve"> </w:t>
+      </w:r>
+      <w:r>
+        <w:rPr>
+          <w:b/>
+          <w:sz w:val="24"/>
+          <w:szCs w:val="24"/>
+        </w:rPr>
+        <w:t>a</w:t>
+      </w:r>
+      <w:r>
+        <w:rPr>
+          <w:b/>
+          <w:spacing w:val="-2"/>
+          <w:sz w:val="24"/>
+          <w:szCs w:val="24"/>
+        </w:rPr>
+        <w:t>n</w:t>
+      </w:r>
+      <w:r>
+        <w:rPr>
+          <w:b/>
+          <w:sz w:val="24"/>
+          <w:szCs w:val="24"/>
+        </w:rPr>
+        <w:t>d</w:t>
+      </w:r>
+      <w:r>
+        <w:rPr>
+          <w:b/>
+          <w:spacing w:val="1"/>
+          <w:sz w:val="24"/>
+          <w:szCs w:val="24"/>
+        </w:rPr>
+        <w:t xml:space="preserve"> </w:t>
+      </w:r>
+      <w:r>
+        <w:rPr>
+          <w:b/>
+          <w:spacing w:val="-2"/>
+          <w:sz w:val="24"/>
+          <w:szCs w:val="24"/>
+        </w:rPr>
+        <w:t>t</w:t>
+      </w:r>
+      <w:r>
+        <w:rPr>
+          <w:b/>
+          <w:spacing w:val="1"/>
+          <w:sz w:val="24"/>
+          <w:szCs w:val="24"/>
+        </w:rPr>
+        <w:t>h</w:t>
+      </w:r>
+      <w:r>
+        <w:rPr>
+          <w:b/>
+          <w:sz w:val="24"/>
+          <w:szCs w:val="24"/>
+        </w:rPr>
+        <w:t xml:space="preserve">e </w:t>
+      </w:r>
+      <w:r>
+        <w:rPr>
+          <w:b/>
+          <w:i/>
+          <w:spacing w:val="-2"/>
+          <w:sz w:val="24"/>
+          <w:szCs w:val="24"/>
+        </w:rPr>
+        <w:t>Know Your Customer</w:t>
+      </w:r>
+      <w:r>
+        <w:rPr>
+          <w:b/>
+          <w:spacing w:val="-2"/>
+          <w:sz w:val="24"/>
+          <w:szCs w:val="24"/>
+        </w:rPr>
+        <w:t xml:space="preserve"> form</w:t>
+      </w:r>
+      <w:r>
+        <w:rPr>
+          <w:b/>
+          <w:spacing w:val="-5"/>
+          <w:sz w:val="24"/>
+          <w:szCs w:val="24"/>
+        </w:rPr>
+        <w:t xml:space="preserve"> </w:t>
+      </w:r>
+      <w:r>
+        <w:rPr>
+          <w:b/>
+          <w:sz w:val="24"/>
+          <w:szCs w:val="24"/>
+        </w:rPr>
+        <w:t>and</w:t>
+      </w:r>
+      <w:r>
+        <w:rPr>
+          <w:b/>
+          <w:spacing w:val="2"/>
+          <w:sz w:val="24"/>
+          <w:szCs w:val="24"/>
+        </w:rPr>
+        <w:t xml:space="preserve"> </w:t>
+      </w:r>
+      <w:r>
+        <w:rPr>
+          <w:b/>
+          <w:sz w:val="24"/>
+          <w:szCs w:val="24"/>
+        </w:rPr>
+        <w:t>return</w:t>
+      </w:r>
+      <w:r>
+        <w:rPr>
+          <w:b/>
+          <w:spacing w:val="-2"/>
+          <w:sz w:val="24"/>
+          <w:szCs w:val="24"/>
+        </w:rPr>
+        <w:t xml:space="preserve"> </w:t>
+      </w:r>
+      <w:r>
+        <w:rPr>
+          <w:b/>
+          <w:spacing w:val="1"/>
+          <w:sz w:val="24"/>
+          <w:szCs w:val="24"/>
+        </w:rPr>
+        <w:t>b</w:t>
+      </w:r>
+      <w:r>
+        <w:rPr>
+          <w:b/>
+          <w:spacing w:val="-1"/>
+          <w:sz w:val="24"/>
+          <w:szCs w:val="24"/>
+        </w:rPr>
+        <w:t>ot</w:t>
+      </w:r>
+      <w:r>
+        <w:rPr>
+          <w:b/>
+          <w:spacing w:val="1"/>
+          <w:sz w:val="24"/>
+          <w:szCs w:val="24"/>
+        </w:rPr>
+        <w:t>h</w:t>
+      </w:r>
+      <w:r>
+        <w:rPr>
+          <w:b/>
+          <w:sz w:val="24"/>
+          <w:szCs w:val="24"/>
+        </w:rPr>
+        <w:t>,</w:t>
+      </w:r>
+      <w:r>
+        <w:rPr>
+          <w:b/>
+          <w:spacing w:val="-1"/>
+          <w:sz w:val="24"/>
+          <w:szCs w:val="24"/>
+        </w:rPr>
+        <w:t xml:space="preserve"> </w:t>
+      </w:r>
+      <w:r>
+        <w:rPr>
+          <w:b/>
+          <w:bCs/>
+          <w:iCs/>
+          <w:spacing w:val="-1"/>
+          <w:sz w:val="24"/>
+          <w:szCs w:val="24"/>
+        </w:rPr>
+        <w:t>t</w:t>
+      </w:r>
+      <w:r>
+        <w:rPr>
+          <w:b/>
+          <w:bCs/>
+          <w:iCs/>
+          <w:sz w:val="24"/>
+          <w:szCs w:val="24"/>
+        </w:rPr>
+        <w:t>o Pegasus Business Intelligence (dba</w:t>
+      </w:r>
+      <w:r>
+        <w:rPr>
+          <w:b/>
+          <w:bCs/>
+          <w:iCs/>
+          <w:spacing w:val="1"/>
+          <w:sz w:val="24"/>
+          <w:szCs w:val="24"/>
+        </w:rPr>
+        <w:t xml:space="preserve"> </w:t>
+      </w:r>
+      <w:r>
+        <w:rPr>
+          <w:b/>
+          <w:bCs/>
+          <w:iCs/>
+          <w:spacing w:val="-2"/>
+          <w:sz w:val="24"/>
+          <w:szCs w:val="24"/>
+        </w:rPr>
+        <w:t xml:space="preserve">Onyx </w:t>
+      </w:r>
+      <w:proofErr w:type="spellStart"/>
+      <w:r>
+        <w:rPr>
+          <w:b/>
+          <w:bCs/>
+          <w:iCs/>
+          <w:spacing w:val="-2"/>
+          <w:sz w:val="24"/>
+          <w:szCs w:val="24"/>
+        </w:rPr>
+        <w:t>CenterSource</w:t>
+      </w:r>
+      <w:proofErr w:type="spellEnd"/>
+      <w:r>
+        <w:rPr>
+          <w:b/>
+          <w:bCs/>
+          <w:iCs/>
+          <w:spacing w:val="-2"/>
+          <w:sz w:val="24"/>
+          <w:szCs w:val="24"/>
+        </w:rPr>
+        <w:t>)</w:t>
+      </w:r>
+      <w:r>
+        <w:rPr>
+          <w:b/>
+          <w:bCs/>
+          <w:iCs/>
+          <w:sz w:val="24"/>
+          <w:szCs w:val="24"/>
+        </w:rPr>
+        <w:t>:</w:t>
+      </w:r>
+    </w:p>
+    <w:p>
+      <w:pPr>
+        <w:widowControl w:val="0"/>
+        <w:autoSpaceDE w:val="0"/>
+        <w:autoSpaceDN w:val="0"/>
+        <w:adjustRightInd w:val="0"/>
+        <w:spacing w:before="3" w:after="0" w:line="280" w:lineRule="exact"/>
+        <w:rPr>
+          <w:sz w:val="24"/>
+          <w:szCs w:val="24"/>
+        </w:rPr>
+      </w:pPr>
+    </w:p>
+    <w:p>
+      <w:pPr>
+        <w:widowControl w:val="0"/>
+        <w:autoSpaceDE w:val="0"/>
+        <w:autoSpaceDN w:val="0"/>
+        <w:adjustRightInd w:val="0"/>
+        <w:spacing w:after="0" w:line="322" w:lineRule="exact"/>
+        <w:rPr>
+          <w:sz w:val="24"/>
+          <w:szCs w:val="24"/>
+        </w:rPr>
+      </w:pPr>
+      <w:r>
+        <w:rPr>
+          <w:sz w:val="24"/>
+          <w:szCs w:val="24"/>
+        </w:rPr>
+        <w:t>Email:</w:t>
+      </w:r>
+      <w:r>
+        <w:rPr>
+          <w:sz w:val="24"/>
+          <w:szCs w:val="24"/>
+        </w:rPr>
+        <w:tab/>
+      </w:r>
+      <w:hyperlink r:id="rId7" w:history="1">
+        <w:r>
+          <w:rPr>
+            <w:rStyle w:val="Hyperlink"/>
+            <w:sz w:val="24"/>
+            <w:szCs w:val="24"/>
+          </w:rPr>
+          <w:t>productionsupport@onyxpayments.com</w:t>
+        </w:r>
+      </w:hyperlink>
+    </w:p>
+    <w:p>
+      <w:pPr>
+        <w:widowControl w:val="0"/>
+        <w:autoSpaceDE w:val="0"/>
+        <w:autoSpaceDN w:val="0"/>
+        <w:adjustRightInd w:val="0"/>
+        <w:spacing w:after="0" w:line="322" w:lineRule="exact"/>
+        <w:rPr>
+          <w:sz w:val="24"/>
+          <w:szCs w:val="24"/>
+        </w:rPr>
+      </w:pPr>
+    </w:p>
+    <w:p>
+      <w:pPr>
+        <w:widowControl w:val="0"/>
+        <w:autoSpaceDE w:val="0"/>
+        <w:autoSpaceDN w:val="0"/>
+        <w:adjustRightInd w:val="0"/>
+        <w:spacing w:after="0" w:line="322" w:lineRule="exact"/>
+        <w:rPr>
+          <w:b/>
+          <w:sz w:val="24"/>
+          <w:szCs w:val="24"/>
+        </w:rPr>
+      </w:pPr>
+      <w:r>
+        <w:rPr>
+          <w:b/>
+          <w:sz w:val="24"/>
+          <w:szCs w:val="24"/>
+        </w:rPr>
+        <w:t>OR</w:t>
+      </w:r>
+    </w:p>
+    <w:p>
+      <w:pPr>
+        <w:widowControl w:val="0"/>
+        <w:autoSpaceDE w:val="0"/>
+        <w:autoSpaceDN w:val="0"/>
+        <w:adjustRightInd w:val="0"/>
+        <w:spacing w:after="0" w:line="322" w:lineRule="exact"/>
+        <w:rPr>
+          <w:b/>
+          <w:sz w:val="24"/>
+          <w:szCs w:val="24"/>
+        </w:rPr>
+      </w:pPr>
+    </w:p>
+    <w:p>
+      <w:pPr>
+        <w:widowControl w:val="0"/>
+        <w:autoSpaceDE w:val="0"/>
+        <w:autoSpaceDN w:val="0"/>
+        <w:adjustRightInd w:val="0"/>
+        <w:spacing w:after="0" w:line="322" w:lineRule="exact"/>
+        <w:rPr>
+          <w:sz w:val="24"/>
+          <w:szCs w:val="24"/>
+        </w:rPr>
+      </w:pPr>
+      <w:r>
+        <w:rPr>
+          <w:sz w:val="24"/>
+          <w:szCs w:val="24"/>
+        </w:rPr>
+        <w:t>Fa</w:t>
+      </w:r>
+      <w:r>
+        <w:rPr>
+          <w:spacing w:val="-1"/>
+          <w:sz w:val="24"/>
+          <w:szCs w:val="24"/>
+        </w:rPr>
+        <w:t>x</w:t>
+      </w:r>
+      <w:r>
+        <w:rPr>
+          <w:sz w:val="24"/>
+          <w:szCs w:val="24"/>
+        </w:rPr>
+        <w:t>:</w:t>
+      </w:r>
+      <w:r>
+        <w:rPr>
+          <w:spacing w:val="1"/>
+          <w:sz w:val="24"/>
+          <w:szCs w:val="24"/>
+        </w:rPr>
+        <w:t xml:space="preserve"> </w:t>
+      </w:r>
+      <w:r>
+        <w:rPr>
+          <w:sz w:val="24"/>
+          <w:szCs w:val="24"/>
+        </w:rPr>
+        <w:t>+</w:t>
+      </w:r>
+      <w:r>
+        <w:rPr>
+          <w:spacing w:val="1"/>
+          <w:sz w:val="24"/>
+          <w:szCs w:val="24"/>
+        </w:rPr>
+        <w:t>1</w:t>
+      </w:r>
+      <w:r>
+        <w:rPr>
+          <w:spacing w:val="-2"/>
+          <w:sz w:val="24"/>
+          <w:szCs w:val="24"/>
+        </w:rPr>
+        <w:t>-</w:t>
+      </w:r>
+      <w:r>
+        <w:rPr>
+          <w:spacing w:val="-1"/>
+          <w:sz w:val="24"/>
+          <w:szCs w:val="24"/>
+        </w:rPr>
+        <w:t>2</w:t>
+      </w:r>
+      <w:r>
+        <w:rPr>
+          <w:spacing w:val="1"/>
+          <w:sz w:val="24"/>
+          <w:szCs w:val="24"/>
+        </w:rPr>
+        <w:t>1</w:t>
+      </w:r>
+      <w:r>
+        <w:rPr>
+          <w:spacing w:val="-1"/>
+          <w:sz w:val="24"/>
+          <w:szCs w:val="24"/>
+        </w:rPr>
+        <w:t>4</w:t>
+      </w:r>
+      <w:r>
+        <w:rPr>
+          <w:sz w:val="24"/>
+          <w:szCs w:val="24"/>
+        </w:rPr>
+        <w:t>-</w:t>
+      </w:r>
+      <w:r>
+        <w:rPr>
+          <w:spacing w:val="-1"/>
+          <w:sz w:val="24"/>
+          <w:szCs w:val="24"/>
+        </w:rPr>
+        <w:t xml:space="preserve">234-4414 </w:t>
+      </w:r>
+      <w:r>
+        <w:rPr>
+          <w:spacing w:val="-1"/>
+          <w:sz w:val="24"/>
+          <w:szCs w:val="24"/>
+        </w:rPr>
+        <w:tab/>
+      </w:r>
+      <w:r>
+        <w:rPr>
+          <w:spacing w:val="-1"/>
+          <w:sz w:val="24"/>
+          <w:szCs w:val="24"/>
+        </w:rPr>
+        <w:tab/>
+        <w:t>A</w:t>
+      </w:r>
+      <w:r>
+        <w:rPr>
+          <w:spacing w:val="1"/>
+          <w:sz w:val="24"/>
+          <w:szCs w:val="24"/>
+        </w:rPr>
+        <w:t>tt</w:t>
+      </w:r>
+      <w:r>
+        <w:rPr>
+          <w:spacing w:val="-2"/>
+          <w:sz w:val="24"/>
+          <w:szCs w:val="24"/>
+        </w:rPr>
+        <w:t>e</w:t>
+      </w:r>
+      <w:r>
+        <w:rPr>
+          <w:spacing w:val="1"/>
+          <w:sz w:val="24"/>
+          <w:szCs w:val="24"/>
+        </w:rPr>
+        <w:t>n</w:t>
+      </w:r>
+      <w:r>
+        <w:rPr>
+          <w:spacing w:val="-1"/>
+          <w:sz w:val="24"/>
+          <w:szCs w:val="24"/>
+        </w:rPr>
+        <w:t>ti</w:t>
+      </w:r>
+      <w:r>
+        <w:rPr>
+          <w:spacing w:val="1"/>
+          <w:sz w:val="24"/>
+          <w:szCs w:val="24"/>
+        </w:rPr>
+        <w:t>o</w:t>
+      </w:r>
+      <w:r>
+        <w:rPr>
+          <w:spacing w:val="-1"/>
+          <w:sz w:val="24"/>
+          <w:szCs w:val="24"/>
+        </w:rPr>
+        <w:t>n</w:t>
+      </w:r>
+      <w:r>
+        <w:rPr>
+          <w:sz w:val="24"/>
+          <w:szCs w:val="24"/>
+        </w:rPr>
+        <w:t xml:space="preserve">: </w:t>
+      </w:r>
+      <w:r>
+        <w:rPr>
+          <w:spacing w:val="2"/>
+          <w:sz w:val="24"/>
+          <w:szCs w:val="24"/>
+        </w:rPr>
+        <w:t xml:space="preserve"> </w:t>
+      </w:r>
+      <w:r>
+        <w:rPr>
+          <w:sz w:val="24"/>
+          <w:szCs w:val="24"/>
+        </w:rPr>
+        <w:t>M</w:t>
+      </w:r>
+      <w:r>
+        <w:rPr>
+          <w:spacing w:val="-1"/>
+          <w:sz w:val="24"/>
+          <w:szCs w:val="24"/>
+        </w:rPr>
+        <w:t>on</w:t>
+      </w:r>
+      <w:r>
+        <w:rPr>
+          <w:spacing w:val="1"/>
+          <w:sz w:val="24"/>
+          <w:szCs w:val="24"/>
+        </w:rPr>
+        <w:t>i</w:t>
+      </w:r>
+      <w:r>
+        <w:rPr>
+          <w:sz w:val="24"/>
+          <w:szCs w:val="24"/>
+        </w:rPr>
+        <w:t>ca</w:t>
+      </w:r>
+      <w:r>
+        <w:rPr>
+          <w:spacing w:val="-3"/>
+          <w:sz w:val="24"/>
+          <w:szCs w:val="24"/>
+        </w:rPr>
+        <w:t xml:space="preserve"> W</w:t>
+      </w:r>
+      <w:r>
+        <w:rPr>
+          <w:sz w:val="24"/>
+          <w:szCs w:val="24"/>
+        </w:rPr>
+        <w:t>a</w:t>
+      </w:r>
+      <w:r>
+        <w:rPr>
+          <w:spacing w:val="1"/>
+          <w:sz w:val="24"/>
+          <w:szCs w:val="24"/>
+        </w:rPr>
+        <w:t>t</w:t>
+      </w:r>
+      <w:r>
+        <w:rPr>
+          <w:sz w:val="24"/>
+          <w:szCs w:val="24"/>
+        </w:rPr>
+        <w:t>ers</w:t>
+      </w:r>
+    </w:p>
+    <w:p>
+      <w:pPr>
+        <w:widowControl w:val="0"/>
+        <w:autoSpaceDE w:val="0"/>
+        <w:autoSpaceDN w:val="0"/>
+        <w:adjustRightInd w:val="0"/>
+        <w:spacing w:before="4" w:after="0" w:line="120" w:lineRule="exact"/>
+        <w:rPr>
+          <w:sz w:val="24"/>
+          <w:szCs w:val="24"/>
+        </w:rPr>
+      </w:pPr>
+    </w:p>
+    <w:p>
+      <w:pPr>
+        <w:widowControl w:val="0"/>
+        <w:autoSpaceDE w:val="0"/>
+        <w:autoSpaceDN w:val="0"/>
+        <w:adjustRightInd w:val="0"/>
+        <w:spacing w:after="0" w:line="200" w:lineRule="exact"/>
+        <w:rPr>
+          <w:sz w:val="24"/>
+          <w:szCs w:val="24"/>
+        </w:rPr>
+      </w:pPr>
+    </w:p>
+    <w:p>
+      <w:pPr>
+        <w:widowControl w:val="0"/>
+        <w:autoSpaceDE w:val="0"/>
+        <w:autoSpaceDN w:val="0"/>
+        <w:adjustRightInd w:val="0"/>
+        <w:spacing w:after="0" w:line="200" w:lineRule="exact"/>
+        <w:rPr>
+          <w:sz w:val="24"/>
+          <w:szCs w:val="24"/>
+        </w:rPr>
+      </w:pPr>
+    </w:p>
+    <w:p>
+      <w:pPr>
+        <w:widowControl w:val="0"/>
+        <w:autoSpaceDE w:val="0"/>
+        <w:autoSpaceDN w:val="0"/>
+        <w:adjustRightInd w:val="0"/>
+        <w:spacing w:after="0" w:line="200" w:lineRule="exact"/>
+        <w:rPr>
+          <w:sz w:val="24"/>
+          <w:szCs w:val="24"/>
+        </w:rPr>
+      </w:pPr>
+    </w:p>
+    <w:p>
+      <w:pPr>
+        <w:widowControl w:val="0"/>
+        <w:tabs>
+          <w:tab w:val="left" w:pos="2100"/>
+          <w:tab w:val="left" w:pos="6860"/>
+        </w:tabs>
+        <w:autoSpaceDE w:val="0"/>
+        <w:autoSpaceDN w:val="0"/>
+        <w:adjustRightInd w:val="0"/>
+        <w:spacing w:after="0" w:line="316" w:lineRule="exact"/>
+        <w:rPr>
+          <w:sz w:val="24"/>
+          <w:szCs w:val="24"/>
+        </w:rPr>
+      </w:pPr>
+      <w:r>
+        <w:rPr>
+          <w:b/>
+          <w:bCs/>
+          <w:spacing w:val="-1"/>
+          <w:position w:val="-1"/>
+          <w:sz w:val="24"/>
+          <w:szCs w:val="24"/>
+        </w:rPr>
+        <w:t>P</w:t>
+      </w:r>
+      <w:r>
+        <w:rPr>
+          <w:b/>
+          <w:bCs/>
+          <w:position w:val="-1"/>
+          <w:sz w:val="24"/>
+          <w:szCs w:val="24"/>
+        </w:rPr>
+        <w:t>r</w:t>
+      </w:r>
+      <w:r>
+        <w:rPr>
+          <w:b/>
+          <w:bCs/>
+          <w:spacing w:val="1"/>
+          <w:position w:val="-1"/>
+          <w:sz w:val="24"/>
+          <w:szCs w:val="24"/>
+        </w:rPr>
+        <w:t>o</w:t>
+      </w:r>
+      <w:r>
+        <w:rPr>
+          <w:b/>
+          <w:bCs/>
+          <w:position w:val="-1"/>
+          <w:sz w:val="24"/>
+          <w:szCs w:val="24"/>
+        </w:rPr>
+        <w:t>per</w:t>
+      </w:r>
+      <w:r>
+        <w:rPr>
+          <w:b/>
+          <w:bCs/>
+          <w:spacing w:val="-2"/>
+          <w:position w:val="-1"/>
+          <w:sz w:val="24"/>
+          <w:szCs w:val="24"/>
+        </w:rPr>
+        <w:t>t</w:t>
+      </w:r>
+      <w:r>
+        <w:rPr>
+          <w:b/>
+          <w:bCs/>
+          <w:position w:val="-1"/>
+          <w:sz w:val="24"/>
+          <w:szCs w:val="24"/>
+        </w:rPr>
+        <w:t>y</w:t>
+      </w:r>
+      <w:r>
+        <w:rPr>
+          <w:b/>
+          <w:bCs/>
+          <w:spacing w:val="1"/>
+          <w:position w:val="-1"/>
+          <w:sz w:val="24"/>
+          <w:szCs w:val="24"/>
+        </w:rPr>
+        <w:t xml:space="preserve"> </w:t>
+      </w:r>
+      <w:r>
+        <w:rPr>
+          <w:b/>
+          <w:bCs/>
+          <w:position w:val="-1"/>
+          <w:sz w:val="24"/>
+          <w:szCs w:val="24"/>
+        </w:rPr>
+        <w:t>ID:</w:t>
+      </w:r>
+      <w:r>
+        <w:rPr>
+          <w:b/>
+          <w:bCs/>
+          <w:position w:val="-1"/>
+          <w:sz w:val="24"/>
+          <w:szCs w:val="24"/>
+          <w:u w:val="single"/>
+        </w:rPr>
+        <w:t xml:space="preserve"> </w:t>
+      </w:r>
+      <w:r>
+        <w:rPr>
+          <w:b/>
+          <w:bCs/>
+          <w:position w:val="-1"/>
+          <w:sz w:val="24"/>
+          <w:szCs w:val="24"/>
+          <w:u w:val="single"/>
+        </w:rPr>
+        <w:tab/>
+      </w:r>
+      <w:r>
+        <w:rPr>
+          <w:b/>
+          <w:bCs/>
+          <w:position w:val="-1"/>
+          <w:sz w:val="24"/>
+          <w:szCs w:val="24"/>
+          <w:u w:val="single"/>
+        </w:rPr>
+        <w:tab/>
+      </w:r>
+      <w:r>
+        <w:rPr>
+          <w:b/>
+          <w:bCs/>
+          <w:position w:val="-1"/>
+          <w:sz w:val="24"/>
+          <w:szCs w:val="24"/>
+          <w:u w:val="single"/>
+        </w:rPr>
+        <w:tab/>
+      </w:r>
+    </w:p>
+    <w:p>
+      <w:pPr>
+        <w:widowControl w:val="0"/>
+        <w:autoSpaceDE w:val="0"/>
+        <w:autoSpaceDN w:val="0"/>
+        <w:adjustRightInd w:val="0"/>
+        <w:spacing w:before="2" w:after="0" w:line="100" w:lineRule="exact"/>
+        <w:rPr>
+          <w:sz w:val="24"/>
+          <w:szCs w:val="24"/>
+        </w:rPr>
+      </w:pPr>
+    </w:p>
+    <w:p>
+      <w:pPr>
+        <w:widowControl w:val="0"/>
+        <w:autoSpaceDE w:val="0"/>
+        <w:autoSpaceDN w:val="0"/>
+        <w:adjustRightInd w:val="0"/>
+        <w:spacing w:after="0" w:line="200" w:lineRule="exact"/>
+        <w:rPr>
+          <w:sz w:val="24"/>
+          <w:szCs w:val="24"/>
+        </w:rPr>
+      </w:pPr>
+    </w:p>
+    <w:p>
+      <w:pPr>
+        <w:widowControl w:val="0"/>
+        <w:tabs>
+          <w:tab w:val="left" w:pos="7040"/>
+        </w:tabs>
+        <w:autoSpaceDE w:val="0"/>
+        <w:autoSpaceDN w:val="0"/>
+        <w:adjustRightInd w:val="0"/>
+        <w:spacing w:before="24" w:after="0" w:line="316" w:lineRule="exact"/>
+        <w:rPr>
+          <w:sz w:val="24"/>
+          <w:szCs w:val="24"/>
+        </w:rPr>
+      </w:pPr>
+      <w:r>
+        <w:rPr>
+          <w:b/>
+          <w:bCs/>
+          <w:spacing w:val="-1"/>
+          <w:position w:val="-1"/>
+          <w:sz w:val="24"/>
+          <w:szCs w:val="24"/>
+        </w:rPr>
+        <w:t>P</w:t>
+      </w:r>
+      <w:r>
+        <w:rPr>
+          <w:b/>
+          <w:bCs/>
+          <w:position w:val="-1"/>
+          <w:sz w:val="24"/>
+          <w:szCs w:val="24"/>
+        </w:rPr>
+        <w:t>r</w:t>
+      </w:r>
+      <w:r>
+        <w:rPr>
+          <w:b/>
+          <w:bCs/>
+          <w:spacing w:val="1"/>
+          <w:position w:val="-1"/>
+          <w:sz w:val="24"/>
+          <w:szCs w:val="24"/>
+        </w:rPr>
+        <w:t>o</w:t>
+      </w:r>
+      <w:r>
+        <w:rPr>
+          <w:b/>
+          <w:bCs/>
+          <w:position w:val="-1"/>
+          <w:sz w:val="24"/>
+          <w:szCs w:val="24"/>
+        </w:rPr>
+        <w:t>per</w:t>
+      </w:r>
+      <w:r>
+        <w:rPr>
+          <w:b/>
+          <w:bCs/>
+          <w:spacing w:val="-2"/>
+          <w:position w:val="-1"/>
+          <w:sz w:val="24"/>
+          <w:szCs w:val="24"/>
+        </w:rPr>
+        <w:t>t</w:t>
+      </w:r>
+      <w:r>
+        <w:rPr>
+          <w:b/>
+          <w:bCs/>
+          <w:position w:val="-1"/>
+          <w:sz w:val="24"/>
+          <w:szCs w:val="24"/>
+        </w:rPr>
+        <w:t>y</w:t>
+      </w:r>
+      <w:r>
+        <w:rPr>
+          <w:b/>
+          <w:bCs/>
+          <w:spacing w:val="1"/>
+          <w:position w:val="-1"/>
+          <w:sz w:val="24"/>
+          <w:szCs w:val="24"/>
+        </w:rPr>
+        <w:t xml:space="preserve"> </w:t>
+      </w:r>
+      <w:r>
+        <w:rPr>
+          <w:b/>
+          <w:bCs/>
+          <w:spacing w:val="-2"/>
+          <w:position w:val="-1"/>
+          <w:sz w:val="24"/>
+          <w:szCs w:val="24"/>
+        </w:rPr>
+        <w:t>N</w:t>
+      </w:r>
+      <w:r>
+        <w:rPr>
+          <w:b/>
+          <w:bCs/>
+          <w:spacing w:val="1"/>
+          <w:position w:val="-1"/>
+          <w:sz w:val="24"/>
+          <w:szCs w:val="24"/>
+        </w:rPr>
+        <w:t>a</w:t>
+      </w:r>
+      <w:r>
+        <w:rPr>
+          <w:b/>
+          <w:bCs/>
+          <w:spacing w:val="-3"/>
+          <w:position w:val="-1"/>
+          <w:sz w:val="24"/>
+          <w:szCs w:val="24"/>
+        </w:rPr>
+        <w:t>m</w:t>
+      </w:r>
+      <w:r>
+        <w:rPr>
+          <w:b/>
+          <w:bCs/>
+          <w:position w:val="-1"/>
+          <w:sz w:val="24"/>
+          <w:szCs w:val="24"/>
+        </w:rPr>
+        <w:t>e:</w:t>
+      </w:r>
+      <w:r>
+        <w:rPr>
+          <w:b/>
+          <w:bCs/>
+          <w:spacing w:val="1"/>
+          <w:position w:val="-1"/>
+          <w:sz w:val="24"/>
+          <w:szCs w:val="24"/>
+        </w:rPr>
+        <w:t xml:space="preserve"> </w:t>
+      </w:r>
+      <w:r>
+        <w:rPr>
+          <w:b/>
+          <w:bCs/>
+          <w:position w:val="-1"/>
+          <w:sz w:val="24"/>
+          <w:szCs w:val="24"/>
+          <w:u w:val="single"/>
+        </w:rPr>
+        <w:t xml:space="preserve"> </w:t>
+      </w:r>
+      <w:r>
+        <w:rPr>
+          <w:b/>
+          <w:bCs/>
+          <w:position w:val="-1"/>
+          <w:sz w:val="24"/>
+          <w:szCs w:val="24"/>
+          <w:u w:val="single"/>
+        </w:rPr>
+        <w:tab/>
+      </w:r>
+      <w:r>
+        <w:rPr>
+          <w:b/>
+          <w:bCs/>
+          <w:position w:val="-1"/>
+          <w:sz w:val="24"/>
+          <w:szCs w:val="24"/>
+          <w:u w:val="single"/>
+        </w:rPr>
+        <w:tab/>
+      </w:r>
+    </w:p>
+    <w:p>
+      <w:pPr>
+        <w:widowControl w:val="0"/>
+        <w:autoSpaceDE w:val="0"/>
+        <w:autoSpaceDN w:val="0"/>
+        <w:adjustRightInd w:val="0"/>
+        <w:spacing w:before="7" w:after="0" w:line="100" w:lineRule="exact"/>
+        <w:rPr>
+          <w:sz w:val="24"/>
+          <w:szCs w:val="24"/>
+        </w:rPr>
+      </w:pPr>
+    </w:p>
+    <w:p>
+      <w:pPr>
+        <w:widowControl w:val="0"/>
+        <w:autoSpaceDE w:val="0"/>
+        <w:autoSpaceDN w:val="0"/>
+        <w:adjustRightInd w:val="0"/>
+        <w:spacing w:after="0" w:line="200" w:lineRule="exact"/>
+        <w:rPr>
+          <w:sz w:val="24"/>
+          <w:szCs w:val="24"/>
+        </w:rPr>
+      </w:pPr>
+    </w:p>
+    <w:p>
+      <w:pPr>
+        <w:widowControl w:val="0"/>
+        <w:tabs>
+          <w:tab w:val="left" w:pos="6840"/>
+        </w:tabs>
+        <w:autoSpaceDE w:val="0"/>
+        <w:autoSpaceDN w:val="0"/>
+        <w:adjustRightInd w:val="0"/>
+        <w:spacing w:before="24" w:after="0" w:line="316" w:lineRule="exact"/>
+        <w:rPr>
+          <w:sz w:val="24"/>
+          <w:szCs w:val="24"/>
+        </w:rPr>
+      </w:pPr>
+      <w:r>
+        <w:rPr>
+          <w:b/>
+          <w:bCs/>
+          <w:spacing w:val="-1"/>
+          <w:position w:val="-1"/>
+          <w:sz w:val="24"/>
+          <w:szCs w:val="24"/>
+        </w:rPr>
+        <w:t>C</w:t>
+      </w:r>
+      <w:r>
+        <w:rPr>
+          <w:b/>
+          <w:bCs/>
+          <w:spacing w:val="1"/>
+          <w:position w:val="-1"/>
+          <w:sz w:val="24"/>
+          <w:szCs w:val="24"/>
+        </w:rPr>
+        <w:t>o</w:t>
+      </w:r>
+      <w:r>
+        <w:rPr>
+          <w:b/>
+          <w:bCs/>
+          <w:position w:val="-1"/>
+          <w:sz w:val="24"/>
+          <w:szCs w:val="24"/>
+        </w:rPr>
+        <w:t>nt</w:t>
+      </w:r>
+      <w:r>
+        <w:rPr>
+          <w:b/>
+          <w:bCs/>
+          <w:spacing w:val="-1"/>
+          <w:position w:val="-1"/>
+          <w:sz w:val="24"/>
+          <w:szCs w:val="24"/>
+        </w:rPr>
+        <w:t>a</w:t>
+      </w:r>
+      <w:r>
+        <w:rPr>
+          <w:b/>
+          <w:bCs/>
+          <w:position w:val="-1"/>
+          <w:sz w:val="24"/>
+          <w:szCs w:val="24"/>
+        </w:rPr>
+        <w:t xml:space="preserve">ct </w:t>
+      </w:r>
+      <w:r>
+        <w:rPr>
+          <w:b/>
+          <w:bCs/>
+          <w:spacing w:val="-1"/>
+          <w:position w:val="-1"/>
+          <w:sz w:val="24"/>
+          <w:szCs w:val="24"/>
+        </w:rPr>
+        <w:t>N</w:t>
+      </w:r>
+      <w:r>
+        <w:rPr>
+          <w:b/>
+          <w:bCs/>
+          <w:spacing w:val="1"/>
+          <w:position w:val="-1"/>
+          <w:sz w:val="24"/>
+          <w:szCs w:val="24"/>
+        </w:rPr>
+        <w:t>a</w:t>
+      </w:r>
+      <w:r>
+        <w:rPr>
+          <w:b/>
+          <w:bCs/>
+          <w:spacing w:val="-3"/>
+          <w:position w:val="-1"/>
+          <w:sz w:val="24"/>
+          <w:szCs w:val="24"/>
+        </w:rPr>
+        <w:t>m</w:t>
+      </w:r>
+      <w:r>
+        <w:rPr>
+          <w:b/>
+          <w:bCs/>
+          <w:position w:val="-1"/>
+          <w:sz w:val="24"/>
+          <w:szCs w:val="24"/>
+        </w:rPr>
+        <w:t xml:space="preserve">e:  </w:t>
+      </w:r>
+      <w:r>
+        <w:rPr>
+          <w:b/>
+          <w:bCs/>
+          <w:position w:val="-1"/>
+          <w:sz w:val="24"/>
+          <w:szCs w:val="24"/>
+          <w:u w:val="single"/>
+        </w:rPr>
+        <w:t xml:space="preserve"> </w:t>
+      </w:r>
+      <w:r>
+        <w:rPr>
+          <w:b/>
+          <w:bCs/>
+          <w:position w:val="-1"/>
+          <w:sz w:val="24"/>
+          <w:szCs w:val="24"/>
+          <w:u w:val="single"/>
+        </w:rPr>
+        <w:tab/>
+      </w:r>
+      <w:r>
+        <w:rPr>
+          <w:b/>
+          <w:bCs/>
+          <w:position w:val="-1"/>
+          <w:sz w:val="24"/>
+          <w:szCs w:val="24"/>
+          <w:u w:val="single"/>
+        </w:rPr>
+        <w:tab/>
+      </w:r>
+    </w:p>
+    <w:p>
+      <w:pPr>
+        <w:widowControl w:val="0"/>
+        <w:autoSpaceDE w:val="0"/>
+        <w:autoSpaceDN w:val="0"/>
+        <w:adjustRightInd w:val="0"/>
+        <w:spacing w:before="5" w:after="0" w:line="100" w:lineRule="exact"/>
+        <w:rPr>
+          <w:sz w:val="24"/>
+          <w:szCs w:val="24"/>
+        </w:rPr>
+      </w:pPr>
+    </w:p>
+    <w:p>
+      <w:pPr>
+        <w:widowControl w:val="0"/>
+        <w:autoSpaceDE w:val="0"/>
+        <w:autoSpaceDN w:val="0"/>
+        <w:adjustRightInd w:val="0"/>
+        <w:spacing w:after="0" w:line="200" w:lineRule="exact"/>
+        <w:rPr>
+          <w:sz w:val="24"/>
+          <w:szCs w:val="24"/>
+        </w:rPr>
+      </w:pPr>
+    </w:p>
+    <w:p>
+      <w:pPr>
+        <w:widowControl w:val="0"/>
+        <w:tabs>
+          <w:tab w:val="left" w:pos="6820"/>
+        </w:tabs>
+        <w:autoSpaceDE w:val="0"/>
+        <w:autoSpaceDN w:val="0"/>
+        <w:adjustRightInd w:val="0"/>
+        <w:spacing w:before="24" w:after="0" w:line="316" w:lineRule="exact"/>
+        <w:rPr>
+          <w:sz w:val="24"/>
+          <w:szCs w:val="24"/>
+        </w:rPr>
+      </w:pPr>
+      <w:r>
+        <w:rPr>
+          <w:b/>
+          <w:bCs/>
+          <w:spacing w:val="-1"/>
+          <w:position w:val="-1"/>
+          <w:sz w:val="24"/>
+          <w:szCs w:val="24"/>
+        </w:rPr>
+        <w:t>C</w:t>
+      </w:r>
+      <w:r>
+        <w:rPr>
+          <w:b/>
+          <w:bCs/>
+          <w:spacing w:val="1"/>
+          <w:position w:val="-1"/>
+          <w:sz w:val="24"/>
+          <w:szCs w:val="24"/>
+        </w:rPr>
+        <w:t>o</w:t>
+      </w:r>
+      <w:r>
+        <w:rPr>
+          <w:b/>
+          <w:bCs/>
+          <w:position w:val="-1"/>
+          <w:sz w:val="24"/>
+          <w:szCs w:val="24"/>
+        </w:rPr>
+        <w:t>nt</w:t>
+      </w:r>
+      <w:r>
+        <w:rPr>
+          <w:b/>
+          <w:bCs/>
+          <w:spacing w:val="-1"/>
+          <w:position w:val="-1"/>
+          <w:sz w:val="24"/>
+          <w:szCs w:val="24"/>
+        </w:rPr>
+        <w:t>a</w:t>
+      </w:r>
+      <w:r>
+        <w:rPr>
+          <w:b/>
+          <w:bCs/>
+          <w:position w:val="-1"/>
+          <w:sz w:val="24"/>
+          <w:szCs w:val="24"/>
+        </w:rPr>
+        <w:t xml:space="preserve">ct </w:t>
+      </w:r>
+      <w:r>
+        <w:rPr>
+          <w:b/>
+          <w:bCs/>
+          <w:spacing w:val="-2"/>
+          <w:position w:val="-1"/>
+          <w:sz w:val="24"/>
+          <w:szCs w:val="24"/>
+        </w:rPr>
+        <w:t>P</w:t>
+      </w:r>
+      <w:r>
+        <w:rPr>
+          <w:b/>
+          <w:bCs/>
+          <w:position w:val="-1"/>
+          <w:sz w:val="24"/>
+          <w:szCs w:val="24"/>
+        </w:rPr>
+        <w:t>h</w:t>
+      </w:r>
+      <w:r>
+        <w:rPr>
+          <w:b/>
+          <w:bCs/>
+          <w:spacing w:val="1"/>
+          <w:position w:val="-1"/>
+          <w:sz w:val="24"/>
+          <w:szCs w:val="24"/>
+        </w:rPr>
+        <w:t>o</w:t>
+      </w:r>
+      <w:r>
+        <w:rPr>
+          <w:b/>
+          <w:bCs/>
+          <w:position w:val="-1"/>
+          <w:sz w:val="24"/>
+          <w:szCs w:val="24"/>
+        </w:rPr>
+        <w:t>ne:</w:t>
+      </w:r>
+      <w:r>
+        <w:rPr>
+          <w:b/>
+          <w:bCs/>
+          <w:spacing w:val="-2"/>
+          <w:position w:val="-1"/>
+          <w:sz w:val="24"/>
+          <w:szCs w:val="24"/>
+        </w:rPr>
+        <w:t xml:space="preserve"> </w:t>
+      </w:r>
+      <w:r>
+        <w:rPr>
+          <w:b/>
+          <w:bCs/>
+          <w:position w:val="-1"/>
+          <w:sz w:val="24"/>
+          <w:szCs w:val="24"/>
+          <w:u w:val="single"/>
+        </w:rPr>
+        <w:t xml:space="preserve"> </w:t>
+      </w:r>
+      <w:r>
+        <w:rPr>
+          <w:b/>
+          <w:bCs/>
+          <w:position w:val="-1"/>
+          <w:sz w:val="24"/>
+          <w:szCs w:val="24"/>
+          <w:u w:val="single"/>
+        </w:rPr>
+        <w:tab/>
+      </w:r>
+      <w:r>
+        <w:rPr>
+          <w:b/>
+          <w:bCs/>
+          <w:position w:val="-1"/>
+          <w:sz w:val="24"/>
+          <w:szCs w:val="24"/>
+          <w:u w:val="single"/>
+        </w:rPr>
+        <w:tab/>
+      </w:r>
+    </w:p>
+    <w:p>
+      <w:pPr>
+        <w:widowControl w:val="0"/>
+        <w:autoSpaceDE w:val="0"/>
+        <w:autoSpaceDN w:val="0"/>
+        <w:adjustRightInd w:val="0"/>
+        <w:spacing w:before="2" w:after="0" w:line="100" w:lineRule="exact"/>
+        <w:rPr>
+          <w:sz w:val="24"/>
+          <w:szCs w:val="24"/>
+        </w:rPr>
+      </w:pPr>
+    </w:p>
+    <w:p>
+      <w:pPr>
+        <w:widowControl w:val="0"/>
+        <w:autoSpaceDE w:val="0"/>
+        <w:autoSpaceDN w:val="0"/>
+        <w:adjustRightInd w:val="0"/>
+        <w:spacing w:after="0" w:line="200" w:lineRule="exact"/>
+        <w:rPr>
+          <w:sz w:val="24"/>
+          <w:szCs w:val="24"/>
+        </w:rPr>
+      </w:pPr>
+    </w:p>
+    <w:p>
+      <w:pPr>
+        <w:widowControl w:val="0"/>
+        <w:tabs>
+          <w:tab w:val="left" w:pos="6780"/>
+        </w:tabs>
+        <w:autoSpaceDE w:val="0"/>
+        <w:autoSpaceDN w:val="0"/>
+        <w:adjustRightInd w:val="0"/>
+        <w:spacing w:before="24" w:after="0"/>
+        <w:rPr>
+          <w:sz w:val="24"/>
+          <w:szCs w:val="24"/>
+        </w:rPr>
+      </w:pPr>
+      <w:r>
+        <w:rPr>
+          <w:b/>
+          <w:bCs/>
+          <w:spacing w:val="-1"/>
+          <w:sz w:val="24"/>
+          <w:szCs w:val="24"/>
+        </w:rPr>
+        <w:t>C</w:t>
+      </w:r>
+      <w:r>
+        <w:rPr>
+          <w:b/>
+          <w:bCs/>
+          <w:spacing w:val="1"/>
+          <w:sz w:val="24"/>
+          <w:szCs w:val="24"/>
+        </w:rPr>
+        <w:t>o</w:t>
+      </w:r>
+      <w:r>
+        <w:rPr>
+          <w:b/>
+          <w:bCs/>
+          <w:sz w:val="24"/>
+          <w:szCs w:val="24"/>
+        </w:rPr>
+        <w:t>nt</w:t>
+      </w:r>
+      <w:r>
+        <w:rPr>
+          <w:b/>
+          <w:bCs/>
+          <w:spacing w:val="-1"/>
+          <w:sz w:val="24"/>
+          <w:szCs w:val="24"/>
+        </w:rPr>
+        <w:t>a</w:t>
+      </w:r>
+      <w:r>
+        <w:rPr>
+          <w:b/>
+          <w:bCs/>
+          <w:sz w:val="24"/>
+          <w:szCs w:val="24"/>
+        </w:rPr>
+        <w:t>ct E</w:t>
+      </w:r>
+      <w:r>
+        <w:rPr>
+          <w:b/>
+          <w:bCs/>
+          <w:spacing w:val="-4"/>
+          <w:sz w:val="24"/>
+          <w:szCs w:val="24"/>
+        </w:rPr>
+        <w:t>m</w:t>
+      </w:r>
+      <w:r>
+        <w:rPr>
+          <w:b/>
+          <w:bCs/>
+          <w:spacing w:val="1"/>
+          <w:sz w:val="24"/>
+          <w:szCs w:val="24"/>
+        </w:rPr>
+        <w:t>ail</w:t>
+      </w:r>
+      <w:r>
+        <w:rPr>
+          <w:b/>
+          <w:bCs/>
+          <w:sz w:val="24"/>
+          <w:szCs w:val="24"/>
+        </w:rPr>
+        <w:t>:</w:t>
+      </w:r>
+      <w:r>
+        <w:rPr>
+          <w:b/>
+          <w:bCs/>
+          <w:spacing w:val="-3"/>
+          <w:sz w:val="24"/>
+          <w:szCs w:val="24"/>
+        </w:rPr>
+        <w:t xml:space="preserve"> </w:t>
+      </w:r>
+      <w:r>
+        <w:rPr>
+          <w:b/>
+          <w:bCs/>
+          <w:sz w:val="24"/>
+          <w:szCs w:val="24"/>
+          <w:u w:val="single"/>
+        </w:rPr>
+        <w:t xml:space="preserve"> </w:t>
+      </w:r>
+      <w:r>
+        <w:rPr>
+          <w:b/>
+          <w:bCs/>
+          <w:sz w:val="24"/>
+          <w:szCs w:val="24"/>
+          <w:u w:val="single"/>
+        </w:rPr>
+        <w:tab/>
+      </w:r>
+      <w:r>
+        <w:rPr>
+          <w:b/>
+          <w:bCs/>
+          <w:sz w:val="24"/>
+          <w:szCs w:val="24"/>
+          <w:u w:val="single"/>
+        </w:rPr>
+        <w:tab/>
+      </w:r>
+    </w:p>
+    <w:p>
+      <w:pPr>
+        <w:widowControl w:val="0"/>
+        <w:tabs>
+          <w:tab w:val="left" w:pos="6780"/>
+        </w:tabs>
+        <w:autoSpaceDE w:val="0"/>
+        <w:autoSpaceDN w:val="0"/>
+        <w:adjustRightInd w:val="0"/>
+        <w:spacing w:before="24" w:after="0"/>
+        <w:ind w:left="276"/>
+        <w:rPr>
+          <w:sz w:val="24"/>
+          <w:szCs w:val="24"/>
+        </w:rPr>
+      </w:pPr>
+    </w:p>
+    <w:p>
+      <w:pPr>
+        <w:spacing w:after="0"/>
+        <w:rPr>
+          <w:sz w:val="24"/>
+          <w:szCs w:val="24"/>
+        </w:rPr>
+      </w:pPr>
+    </w:p>
+    <w:p>
+      <w:pPr>
+        <w:spacing w:after="0"/>
+        <w:rPr>
+          <w:sz w:val="24"/>
+          <w:szCs w:val="24"/>
+        </w:rPr>
+      </w:pPr>
+    </w:p>
+    <w:p>
+      <w:pPr>
+        <w:spacing w:after="0"/>
+        <w:rPr>
+          <w:color w:val="44546A" w:themeColor="text2"/>
+          <w:sz w:val="24"/>
+          <w:szCs w:val="24"/>
+        </w:rPr>
+      </w:pPr>
+      <w:r>
+        <w:rPr>
+          <w:color w:val="44546A" w:themeColor="text2"/>
+          <w:sz w:val="24"/>
+          <w:szCs w:val="24"/>
+        </w:rPr>
+        <w:t xml:space="preserve">You must complete the </w:t>
+      </w:r>
+      <w:r>
+        <w:rPr>
+          <w:i/>
+          <w:color w:val="44546A" w:themeColor="text2"/>
+          <w:sz w:val="24"/>
+          <w:szCs w:val="24"/>
+        </w:rPr>
+        <w:t>Know Your Customer</w:t>
+      </w:r>
+      <w:r>
+        <w:rPr>
+          <w:color w:val="44546A" w:themeColor="text2"/>
+          <w:sz w:val="24"/>
+          <w:szCs w:val="24"/>
+        </w:rPr>
+        <w:t xml:space="preserve"> form in full and return both documents to Onyx to activate the Credit Card process. </w:t>
+      </w:r>
+    </w:p>
+    <w:p>
+      <w:pPr>
+        <w:spacing w:after="0"/>
+        <w:rPr>
+          <w:color w:val="44546A" w:themeColor="text2"/>
+          <w:sz w:val="24"/>
+          <w:szCs w:val="24"/>
+        </w:rPr>
+      </w:pPr>
+    </w:p>
+    <w:p>
+      <w:pPr>
+        <w:spacing w:after="0"/>
+        <w:rPr>
+          <w:color w:val="44546A" w:themeColor="text2"/>
+          <w:sz w:val="24"/>
+          <w:szCs w:val="24"/>
+        </w:rPr>
+      </w:pPr>
+      <w:r>
+        <w:rPr>
+          <w:color w:val="44546A" w:themeColor="text2"/>
+          <w:sz w:val="24"/>
+          <w:szCs w:val="24"/>
+        </w:rPr>
+        <w:t xml:space="preserve">Payment method of Wire Transfer will be displayed until the forms are received by Onyx </w:t>
+      </w:r>
+      <w:proofErr w:type="spellStart"/>
+      <w:r>
+        <w:rPr>
+          <w:color w:val="44546A" w:themeColor="text2"/>
+          <w:sz w:val="24"/>
+          <w:szCs w:val="24"/>
+        </w:rPr>
+        <w:t>CenterSource</w:t>
+      </w:r>
+      <w:proofErr w:type="spellEnd"/>
+      <w:r>
+        <w:rPr>
+          <w:color w:val="44546A" w:themeColor="text2"/>
+          <w:sz w:val="24"/>
+          <w:szCs w:val="24"/>
+        </w:rPr>
+        <w:t xml:space="preserve"> and processed.</w:t>
+      </w:r>
+    </w:p>
+    <w:p>
+      <w:pPr>
         <w:spacing w:after="0" w:line="276" w:lineRule="auto"/>
         <w:jc w:val="center"/>
         <w:rPr>
@@ -15,9 +2066,10 @@
           <w:lang w:val="es-ES_tradnl"/>
         </w:rPr>
       </w:pPr>
-      <w:bookmarkStart w:id="0" w:name="_GoBack"/>
-      <w:bookmarkEnd w:id="0"/>
-      <w:r>
+    </w:p>
+    <w:p>
+      <w:pPr>
+        <w:spacing w:after="160" w:line="259" w:lineRule="auto"/>
         <w:rPr>
           <w:b/>
           <w:bCs/>
@@ -26,6 +2078,42 @@
           <w:szCs w:val="32"/>
           <w:lang w:val="es-ES_tradnl"/>
         </w:rPr>
+      </w:pPr>
+      <w:r>
+        <w:rPr>
+          <w:b/>
+          <w:bCs/>
+          <w:color w:val="0000FF"/>
+          <w:sz w:val="32"/>
+          <w:szCs w:val="32"/>
+          <w:lang w:val="es-ES_tradnl"/>
+        </w:rPr>
+        <w:br w:type="page"/>
+      </w:r>
+    </w:p>
+    <w:p>
+      <w:pPr>
+        <w:spacing w:after="0" w:line="276" w:lineRule="auto"/>
+        <w:jc w:val="center"/>
+        <w:rPr>
+          <w:b/>
+          <w:bCs/>
+          <w:color w:val="0000FF"/>
+          <w:sz w:val="32"/>
+          <w:szCs w:val="32"/>
+          <w:lang w:val="es-ES_tradnl"/>
+        </w:rPr>
+      </w:pPr>
+      <w:r>
+        <w:rPr>
+          <w:b/>
+          <w:bCs/>
+          <w:color w:val="0000FF"/>
+          <w:sz w:val="32"/>
+          <w:szCs w:val="32"/>
+          <w:lang w:val="es-ES_tradnl"/>
+        </w:rPr>
+        <w:lastRenderedPageBreak/>
         <w:t>KYC FORM</w:t>
       </w:r>
     </w:p>
@@ -1297,6 +3385,7 @@
       </w:r>
     </w:p>
     <w:sectPr>
+      <w:headerReference w:type="default" r:id="rId8"/>
       <w:pgSz w:w="11906" w:h="16838"/>
       <w:pgMar w:top="1440" w:right="1440" w:bottom="1440" w:left="1440" w:header="720" w:footer="720" w:gutter="0"/>
       <w:cols w:space="720"/>
@@ -1388,6 +3477,73 @@
     </w:p>
   </w:footnote>
 </w:footnotes>
+</file>
+
+<file path=word/header1.xml><?xml version="1.0" encoding="utf-8"?>
+<w:hdr xmlns:wpc="http://schemas.microsoft.com/office/word/2010/wordprocessingCanvas" xmlns:cx="http://schemas.microsoft.com/office/drawing/2014/chartex" xmlns:cx1="http://schemas.microsoft.com/office/drawing/2015/9/8/chartex" xmlns:cx2="http://schemas.microsoft.com/office/drawing/2015/10/21/chartex" xmlns:cx3="http://schemas.microsoft.com/office/drawing/2016/5/9/chartex" xmlns:cx4="http://schemas.microsoft.com/office/drawing/2016/5/10/chartex" xmlns:cx5="http://schemas.microsoft.com/office/drawing/2016/5/11/chartex" xmlns:mc="http://schemas.openxmlformats.org/markup-compatibility/2006" xmlns:o="urn:schemas-microsoft-com:office:office" xmlns:r="http://schemas.openxmlformats.org/officeDocument/2006/relationships" xmlns:m="http://schemas.openxmlformats.org/officeDocument/2006/math" xmlns:v="urn:schemas-microsoft-com:vml" xmlns:wp14="http://schemas.microsoft.com/office/word/2010/wordprocessingDrawing" xmlns:wp="http://schemas.openxmlformats.org/drawingml/2006/wordprocessingDrawing" xmlns:w10="urn:schemas-microsoft-com:office:word" xmlns:w="http://schemas.openxmlformats.org/wordprocessingml/2006/main" xmlns:w14="http://schemas.microsoft.com/office/word/2010/wordml" xmlns:w15="http://schemas.microsoft.com/office/word/2012/wordml" xmlns:w16se="http://schemas.microsoft.com/office/word/2015/wordml/symex" xmlns:wpg="http://schemas.microsoft.com/office/word/2010/wordprocessingGroup" xmlns:wpi="http://schemas.microsoft.com/office/word/2010/wordprocessingInk" xmlns:wne="http://schemas.microsoft.com/office/word/2006/wordml" xmlns:wps="http://schemas.microsoft.com/office/word/2010/wordprocessingShape" mc:Ignorable="w14 w15 w16se wp14">
+  <w:p>
+    <w:pPr>
+      <w:pStyle w:val="Header"/>
+    </w:pPr>
+    <w:r>
+      <w:rPr>
+        <w:rFonts w:ascii="Times New Roman" w:hAnsi="Times New Roman" w:cs="Times New Roman"/>
+        <w:noProof/>
+        <w:sz w:val="10"/>
+        <w:szCs w:val="10"/>
+      </w:rPr>
+      <w:drawing>
+        <wp:anchor distT="0" distB="0" distL="114300" distR="114300" simplePos="0" relativeHeight="251659264" behindDoc="0" locked="0" layoutInCell="1" allowOverlap="1" wp14:anchorId="1547DA94" wp14:editId="009913D8">
+          <wp:simplePos x="0" y="0"/>
+          <wp:positionH relativeFrom="column">
+            <wp:posOffset>-800100</wp:posOffset>
+          </wp:positionH>
+          <wp:positionV relativeFrom="paragraph">
+            <wp:posOffset>-381000</wp:posOffset>
+          </wp:positionV>
+          <wp:extent cx="998220" cy="828675"/>
+          <wp:effectExtent l="0" t="0" r="0" b="9525"/>
+          <wp:wrapSquare wrapText="bothSides"/>
+          <wp:docPr id="2" name="Picture 2"/>
+          <wp:cNvGraphicFramePr>
+            <a:graphicFrameLocks xmlns:a="http://schemas.openxmlformats.org/drawingml/2006/main" noChangeAspect="1"/>
+          </wp:cNvGraphicFramePr>
+          <a:graphic xmlns:a="http://schemas.openxmlformats.org/drawingml/2006/main">
+            <a:graphicData uri="http://schemas.openxmlformats.org/drawingml/2006/picture">
+              <pic:pic xmlns:pic="http://schemas.openxmlformats.org/drawingml/2006/picture">
+                <pic:nvPicPr>
+                  <pic:cNvPr id="2" name="Onyx-Logo-(Stacked)-FINAL.jpg"/>
+                  <pic:cNvPicPr/>
+                </pic:nvPicPr>
+                <pic:blipFill>
+                  <a:blip r:embed="rId1"/>
+                  <a:stretch>
+                    <a:fillRect/>
+                  </a:stretch>
+                </pic:blipFill>
+                <pic:spPr>
+                  <a:xfrm>
+                    <a:off x="0" y="0"/>
+                    <a:ext cx="998220" cy="828675"/>
+                  </a:xfrm>
+                  <a:prstGeom prst="rect">
+                    <a:avLst/>
+                  </a:prstGeom>
+                </pic:spPr>
+              </pic:pic>
+            </a:graphicData>
+          </a:graphic>
+          <wp14:sizeRelH relativeFrom="margin">
+            <wp14:pctWidth>0</wp14:pctWidth>
+          </wp14:sizeRelH>
+          <wp14:sizeRelV relativeFrom="margin">
+            <wp14:pctHeight>0</wp14:pctHeight>
+          </wp14:sizeRelV>
+        </wp:anchor>
+      </w:drawing>
+    </w:r>
+  </w:p>
+</w:hdr>
 </file>
 
 <file path=word/styles.xml><?xml version="1.0" encoding="utf-8"?>
@@ -1513,6 +3669,7 @@
     <w:lsdException w:name="HTML Sample" w:semiHidden="1" w:unhideWhenUsed="1"/>
     <w:lsdException w:name="HTML Typewriter" w:semiHidden="1" w:unhideWhenUsed="1"/>
     <w:lsdException w:name="HTML Variable" w:semiHidden="1" w:unhideWhenUsed="1"/>
+    <w:lsdException w:name="Normal Table" w:semiHidden="1" w:unhideWhenUsed="1"/>
     <w:lsdException w:name="annotation subject" w:semiHidden="1" w:unhideWhenUsed="1"/>
     <w:lsdException w:name="No List" w:semiHidden="1" w:unhideWhenUsed="1"/>
     <w:lsdException w:name="Outline List 1" w:semiHidden="1" w:unhideWhenUsed="1"/>
@@ -1558,9 +3715,11 @@
     <w:lsdException w:name="Table Subtle 1" w:semiHidden="1" w:unhideWhenUsed="1"/>
     <w:lsdException w:name="Table Subtle 2" w:semiHidden="1" w:unhideWhenUsed="1"/>
     <w:lsdException w:name="Table Web 1" w:semiHidden="1" w:unhideWhenUsed="1"/>
+    <w:lsdException w:name="Table Web 2" w:semiHidden="1" w:unhideWhenUsed="1"/>
     <w:lsdException w:name="Table Web 3" w:semiHidden="1" w:unhideWhenUsed="1"/>
     <w:lsdException w:name="Balloon Text" w:semiHidden="1" w:unhideWhenUsed="1"/>
     <w:lsdException w:name="Table Grid" w:uiPriority="39"/>
+    <w:lsdException w:name="Table Theme" w:semiHidden="1" w:unhideWhenUsed="1"/>
     <w:lsdException w:name="Placeholder Text" w:semiHidden="1"/>
     <w:lsdException w:name="No Spacing" w:uiPriority="1" w:qFormat="1"/>
     <w:lsdException w:name="Light Shading" w:uiPriority="60"/>
@@ -2053,6 +4212,18 @@
       <w:vertAlign w:val="superscript"/>
     </w:rPr>
   </w:style>
+  <w:style w:type="character" w:styleId="Hyperlink">
+    <w:name w:val="Hyperlink"/>
+    <w:basedOn w:val="DefaultParagraphFont"/>
+    <w:uiPriority w:val="99"/>
+    <w:semiHidden/>
+    <w:unhideWhenUsed/>
+    <w:rsid w:val="002E1188"/>
+    <w:rPr>
+      <w:color w:val="0563C1"/>
+      <w:u w:val="single"/>
+    </w:rPr>
+  </w:style>
 </w:styles>
 </file>
 
@@ -2356,7 +4527,7 @@
 </file>
 
 <file path=customXml/itemProps1.xml><?xml version="1.0" encoding="utf-8"?>
-<ds:datastoreItem xmlns:ds="http://schemas.openxmlformats.org/officeDocument/2006/customXml" ds:itemID="{22C2EB57-345E-4CDA-82A4-CAF7D0416F2A}">
+<ds:datastoreItem xmlns:ds="http://schemas.openxmlformats.org/officeDocument/2006/customXml" ds:itemID="{0517DD94-D609-4993-BF48-1DD980BC7764}">
   <ds:schemaRefs>
     <ds:schemaRef ds:uri="http://schemas.openxmlformats.org/officeDocument/2006/bibliography"/>
   </ds:schemaRefs>

</xml_diff>